<commit_message>
Added some more queries
</commit_message>
<xml_diff>
--- a/FinalReport.docx
+++ b/FinalReport.docx
@@ -97,116 +97,536 @@
     </w:p>
     <w:p>
       <w:pPr>
-        <w:rPr>
-          <w:sz w:val="24"/>
-          <w:szCs w:val="24"/>
-        </w:rPr>
-      </w:pPr>
-    </w:p>
-    <w:p>
-      <w:pPr>
-        <w:rPr>
-          <w:sz w:val="24"/>
-          <w:szCs w:val="24"/>
-        </w:rPr>
-      </w:pPr>
-      <w:r>
+        <w:spacing w:line="240" w:lineRule="auto"/>
+        <w:rPr>
+          <w:rFonts w:ascii="Segoe UI" w:eastAsia="Times New Roman" w:hAnsi="Segoe UI" w:cs="Segoe UI"/>
+          <w:kern w:val="0"/>
+          <w:sz w:val="23"/>
+          <w:szCs w:val="23"/>
+          <w:lang w:eastAsia="en-IN" w:bidi="ml-IN"/>
+          <w14:ligatures w14:val="none"/>
+        </w:rPr>
+      </w:pPr>
+      <w:r>
+        <w:rPr>
+          <w:rFonts w:ascii="Segoe UI" w:eastAsia="Times New Roman" w:hAnsi="Segoe UI" w:cs="Segoe UI"/>
+          <w:kern w:val="0"/>
+          <w:sz w:val="23"/>
+          <w:szCs w:val="23"/>
+          <w:lang w:eastAsia="en-IN" w:bidi="ml-IN"/>
+          <w14:ligatures w14:val="none"/>
+        </w:rPr>
+        <w:t>[Your Institution Logo]</w:t>
+      </w:r>
+    </w:p>
+    <w:p>
+      <w:pPr>
+        <w:spacing w:line="240" w:lineRule="auto"/>
+        <w:rPr>
+          <w:rFonts w:ascii="Segoe UI" w:eastAsia="Times New Roman" w:hAnsi="Segoe UI" w:cs="Segoe UI"/>
+          <w:kern w:val="0"/>
+          <w:sz w:val="23"/>
+          <w:szCs w:val="23"/>
+          <w:lang w:eastAsia="en-IN" w:bidi="ml-IN"/>
+          <w14:ligatures w14:val="none"/>
+        </w:rPr>
+      </w:pPr>
+      <w:r>
+        <w:rPr>
+          <w:rFonts w:ascii="Segoe UI" w:eastAsia="Times New Roman" w:hAnsi="Segoe UI" w:cs="Segoe UI"/>
+          <w:kern w:val="0"/>
+          <w:sz w:val="23"/>
+          <w:szCs w:val="23"/>
+          <w:lang w:eastAsia="en-IN" w:bidi="ml-IN"/>
+          <w14:ligatures w14:val="none"/>
+        </w:rPr>
+        <w:t>21-05-2023</w:t>
+      </w:r>
+    </w:p>
+    <w:p>
+      <w:pPr>
+        <w:spacing w:line="240" w:lineRule="auto"/>
+        <w:rPr>
+          <w:rFonts w:ascii="Segoe UI" w:eastAsia="Times New Roman" w:hAnsi="Segoe UI" w:cs="Segoe UI"/>
+          <w:kern w:val="0"/>
+          <w:sz w:val="23"/>
+          <w:szCs w:val="23"/>
+          <w:lang w:eastAsia="en-IN" w:bidi="ml-IN"/>
+          <w14:ligatures w14:val="none"/>
+        </w:rPr>
+      </w:pPr>
+    </w:p>
+    <w:p>
+      <w:pPr>
+        <w:spacing w:line="240" w:lineRule="auto"/>
+        <w:jc w:val="center"/>
+        <w:rPr>
+          <w:rFonts w:ascii="Georgia Pro Light" w:eastAsia="Times New Roman" w:hAnsi="Georgia Pro Light" w:cs="Segoe UI"/>
+          <w:kern w:val="0"/>
+          <w:sz w:val="40"/>
+          <w:szCs w:val="40"/>
+          <w:lang w:eastAsia="en-IN" w:bidi="ml-IN"/>
+          <w14:ligatures w14:val="none"/>
+        </w:rPr>
+      </w:pPr>
+      <w:r>
+        <w:rPr>
+          <w:rFonts w:ascii="Georgia Pro Light" w:eastAsia="Times New Roman" w:hAnsi="Georgia Pro Light" w:cs="Segoe UI"/>
+          <w:kern w:val="0"/>
+          <w:sz w:val="40"/>
+          <w:szCs w:val="40"/>
+          <w:lang w:eastAsia="en-IN" w:bidi="ml-IN"/>
+          <w14:ligatures w14:val="none"/>
+        </w:rPr>
+        <w:t>CERTIFICATE OF COMPLETION</w:t>
+      </w:r>
+    </w:p>
+    <w:p>
+      <w:pPr>
+        <w:spacing w:line="240" w:lineRule="auto"/>
+        <w:rPr>
+          <w:rFonts w:ascii="Segoe UI" w:eastAsia="Times New Roman" w:hAnsi="Segoe UI" w:cs="Segoe UI"/>
+          <w:kern w:val="0"/>
+          <w:sz w:val="23"/>
+          <w:szCs w:val="23"/>
+          <w:lang w:eastAsia="en-IN" w:bidi="ml-IN"/>
+          <w14:ligatures w14:val="none"/>
+        </w:rPr>
+      </w:pPr>
+    </w:p>
+    <w:p>
+      <w:pPr>
+        <w:spacing w:line="240" w:lineRule="auto"/>
+        <w:rPr>
+          <w:rFonts w:ascii="Segoe UI" w:eastAsia="Times New Roman" w:hAnsi="Segoe UI" w:cs="Segoe UI"/>
+          <w:kern w:val="0"/>
+          <w:sz w:val="23"/>
+          <w:szCs w:val="23"/>
+          <w:lang w:eastAsia="en-IN" w:bidi="ml-IN"/>
+          <w14:ligatures w14:val="none"/>
+        </w:rPr>
+      </w:pPr>
+      <w:r>
+        <w:rPr>
+          <w:rFonts w:ascii="Segoe UI" w:eastAsia="Times New Roman" w:hAnsi="Segoe UI" w:cs="Segoe UI"/>
+          <w:kern w:val="0"/>
+          <w:sz w:val="23"/>
+          <w:szCs w:val="23"/>
+          <w:lang w:eastAsia="en-IN" w:bidi="ml-IN"/>
+          <w14:ligatures w14:val="none"/>
+        </w:rPr>
+        <w:t>This is to certify that the group project on "Database Management System (DBMS)" has been successfully completed by:</w:t>
+      </w:r>
+    </w:p>
+    <w:p>
+      <w:pPr>
+        <w:spacing w:line="240" w:lineRule="auto"/>
+        <w:rPr>
+          <w:rFonts w:ascii="Segoe UI" w:eastAsia="Times New Roman" w:hAnsi="Segoe UI" w:cs="Segoe UI"/>
+          <w:kern w:val="0"/>
+          <w:sz w:val="23"/>
+          <w:szCs w:val="23"/>
+          <w:lang w:eastAsia="en-IN" w:bidi="ml-IN"/>
+          <w14:ligatures w14:val="none"/>
+        </w:rPr>
+      </w:pPr>
+      <w:r>
+        <w:rPr>
+          <w:rFonts w:ascii="Segoe UI" w:eastAsia="Times New Roman" w:hAnsi="Segoe UI" w:cs="Segoe UI"/>
+          <w:kern w:val="0"/>
+          <w:sz w:val="23"/>
+          <w:szCs w:val="23"/>
+          <w:lang w:eastAsia="en-IN" w:bidi="ml-IN"/>
+          <w14:ligatures w14:val="none"/>
+        </w:rPr>
+        <w:t>- Siva Nandu S</w:t>
+      </w:r>
+    </w:p>
+    <w:p>
+      <w:pPr>
+        <w:spacing w:line="240" w:lineRule="auto"/>
+        <w:rPr>
+          <w:rFonts w:ascii="Segoe UI" w:eastAsia="Times New Roman" w:hAnsi="Segoe UI" w:cs="Segoe UI"/>
+          <w:kern w:val="0"/>
+          <w:sz w:val="23"/>
+          <w:szCs w:val="23"/>
+          <w:lang w:eastAsia="en-IN" w:bidi="ml-IN"/>
+          <w14:ligatures w14:val="none"/>
+        </w:rPr>
+      </w:pPr>
+      <w:r>
+        <w:rPr>
+          <w:rFonts w:ascii="Segoe UI" w:eastAsia="Times New Roman" w:hAnsi="Segoe UI" w:cs="Segoe UI"/>
+          <w:kern w:val="0"/>
+          <w:sz w:val="23"/>
+          <w:szCs w:val="23"/>
+          <w:lang w:eastAsia="en-IN" w:bidi="ml-IN"/>
+          <w14:ligatures w14:val="none"/>
+        </w:rPr>
+        <w:t>- Vishnu V P</w:t>
+      </w:r>
+    </w:p>
+    <w:p>
+      <w:pPr>
+        <w:spacing w:line="240" w:lineRule="auto"/>
+        <w:rPr>
+          <w:rFonts w:ascii="Segoe UI" w:eastAsia="Times New Roman" w:hAnsi="Segoe UI" w:cs="Segoe UI"/>
+          <w:kern w:val="0"/>
+          <w:sz w:val="23"/>
+          <w:szCs w:val="23"/>
+          <w:lang w:eastAsia="en-IN" w:bidi="ml-IN"/>
+          <w14:ligatures w14:val="none"/>
+        </w:rPr>
+      </w:pPr>
+      <w:r>
+        <w:rPr>
+          <w:rFonts w:ascii="Segoe UI" w:eastAsia="Times New Roman" w:hAnsi="Segoe UI" w:cs="Segoe UI"/>
+          <w:kern w:val="0"/>
+          <w:sz w:val="23"/>
+          <w:szCs w:val="23"/>
+          <w:lang w:eastAsia="en-IN" w:bidi="ml-IN"/>
+          <w14:ligatures w14:val="none"/>
+        </w:rPr>
+        <w:t>- Sidharth S</w:t>
+      </w:r>
+    </w:p>
+    <w:p>
+      <w:pPr>
+        <w:spacing w:line="240" w:lineRule="auto"/>
+        <w:rPr>
+          <w:rFonts w:ascii="Segoe UI" w:eastAsia="Times New Roman" w:hAnsi="Segoe UI" w:cs="Segoe UI"/>
+          <w:kern w:val="0"/>
+          <w:sz w:val="23"/>
+          <w:szCs w:val="23"/>
+          <w:lang w:eastAsia="en-IN" w:bidi="ml-IN"/>
+          <w14:ligatures w14:val="none"/>
+        </w:rPr>
+      </w:pPr>
+      <w:r>
+        <w:rPr>
+          <w:rFonts w:ascii="Segoe UI" w:eastAsia="Times New Roman" w:hAnsi="Segoe UI" w:cs="Segoe UI"/>
+          <w:kern w:val="0"/>
+          <w:sz w:val="23"/>
+          <w:szCs w:val="23"/>
+          <w:lang w:eastAsia="en-IN" w:bidi="ml-IN"/>
+          <w14:ligatures w14:val="none"/>
+        </w:rPr>
+        <w:t xml:space="preserve">as a part of their </w:t>
+      </w:r>
+      <w:r>
+        <w:rPr>
+          <w:rFonts w:ascii="Segoe UI" w:eastAsia="Times New Roman" w:hAnsi="Segoe UI" w:cs="Segoe UI"/>
+          <w:kern w:val="0"/>
+          <w:sz w:val="23"/>
+          <w:szCs w:val="23"/>
+          <w:lang w:eastAsia="en-IN" w:bidi="ml-IN"/>
+          <w14:ligatures w14:val="none"/>
+        </w:rPr>
+        <w:t>DBMS Group Project</w:t>
+      </w:r>
+      <w:r>
+        <w:rPr>
+          <w:rFonts w:ascii="Segoe UI" w:eastAsia="Times New Roman" w:hAnsi="Segoe UI" w:cs="Segoe UI"/>
+          <w:kern w:val="0"/>
+          <w:sz w:val="23"/>
+          <w:szCs w:val="23"/>
+          <w:lang w:eastAsia="en-IN" w:bidi="ml-IN"/>
+          <w14:ligatures w14:val="none"/>
+        </w:rPr>
+        <w:t xml:space="preserve"> at </w:t>
+      </w:r>
+      <w:r>
+        <w:rPr>
+          <w:rFonts w:ascii="Segoe UI" w:eastAsia="Times New Roman" w:hAnsi="Segoe UI" w:cs="Segoe UI"/>
+          <w:kern w:val="0"/>
+          <w:sz w:val="23"/>
+          <w:szCs w:val="23"/>
+          <w:lang w:eastAsia="en-IN" w:bidi="ml-IN"/>
+          <w14:ligatures w14:val="none"/>
+        </w:rPr>
+        <w:t>Government Engineering College, Barton Hill</w:t>
+      </w:r>
+      <w:r>
+        <w:rPr>
+          <w:rFonts w:ascii="Segoe UI" w:eastAsia="Times New Roman" w:hAnsi="Segoe UI" w:cs="Segoe UI"/>
+          <w:kern w:val="0"/>
+          <w:sz w:val="23"/>
+          <w:szCs w:val="23"/>
+          <w:lang w:eastAsia="en-IN" w:bidi="ml-IN"/>
+          <w14:ligatures w14:val="none"/>
+        </w:rPr>
+        <w:t>.</w:t>
+      </w:r>
+    </w:p>
+    <w:p>
+      <w:pPr>
+        <w:spacing w:line="240" w:lineRule="auto"/>
+        <w:rPr>
+          <w:rFonts w:ascii="Segoe UI" w:eastAsia="Times New Roman" w:hAnsi="Segoe UI" w:cs="Segoe UI"/>
+          <w:kern w:val="0"/>
+          <w:sz w:val="23"/>
+          <w:szCs w:val="23"/>
+          <w:lang w:eastAsia="en-IN" w:bidi="ml-IN"/>
+          <w14:ligatures w14:val="none"/>
+        </w:rPr>
+      </w:pPr>
+    </w:p>
+    <w:p>
+      <w:pPr>
+        <w:spacing w:line="240" w:lineRule="auto"/>
+        <w:rPr>
+          <w:rFonts w:ascii="Segoe UI" w:eastAsia="Times New Roman" w:hAnsi="Segoe UI" w:cs="Segoe UI"/>
+          <w:kern w:val="0"/>
+          <w:sz w:val="23"/>
+          <w:szCs w:val="23"/>
+          <w:lang w:eastAsia="en-IN" w:bidi="ml-IN"/>
+          <w14:ligatures w14:val="none"/>
+        </w:rPr>
+      </w:pPr>
+      <w:r>
+        <w:rPr>
+          <w:rFonts w:ascii="Segoe UI" w:eastAsia="Times New Roman" w:hAnsi="Segoe UI" w:cs="Segoe UI"/>
+          <w:kern w:val="0"/>
+          <w:sz w:val="23"/>
+          <w:szCs w:val="23"/>
+          <w:lang w:eastAsia="en-IN" w:bidi="ml-IN"/>
+          <w14:ligatures w14:val="none"/>
+        </w:rPr>
+        <w:t>The group project focused on the application and implementation of various concepts related to Database Management System. The team demonstrated excellent teamwork, problem-solving skills, and proficiency in designing and developing a database system.</w:t>
+      </w:r>
+    </w:p>
+    <w:p>
+      <w:pPr>
+        <w:spacing w:line="240" w:lineRule="auto"/>
+        <w:rPr>
+          <w:rFonts w:ascii="Segoe UI" w:eastAsia="Times New Roman" w:hAnsi="Segoe UI" w:cs="Segoe UI"/>
+          <w:kern w:val="0"/>
+          <w:sz w:val="23"/>
+          <w:szCs w:val="23"/>
+          <w:lang w:eastAsia="en-IN" w:bidi="ml-IN"/>
+          <w14:ligatures w14:val="none"/>
+        </w:rPr>
+      </w:pPr>
+    </w:p>
+    <w:p>
+      <w:pPr>
+        <w:spacing w:line="240" w:lineRule="auto"/>
+        <w:rPr>
+          <w:rFonts w:ascii="Segoe UI" w:eastAsia="Times New Roman" w:hAnsi="Segoe UI" w:cs="Segoe UI"/>
+          <w:kern w:val="0"/>
+          <w:sz w:val="23"/>
+          <w:szCs w:val="23"/>
+          <w:lang w:eastAsia="en-IN" w:bidi="ml-IN"/>
+          <w14:ligatures w14:val="none"/>
+        </w:rPr>
+      </w:pPr>
+      <w:r>
+        <w:rPr>
+          <w:rFonts w:ascii="Segoe UI" w:eastAsia="Times New Roman" w:hAnsi="Segoe UI" w:cs="Segoe UI"/>
+          <w:kern w:val="0"/>
+          <w:sz w:val="23"/>
+          <w:szCs w:val="23"/>
+          <w:lang w:eastAsia="en-IN" w:bidi="ml-IN"/>
+          <w14:ligatures w14:val="none"/>
+        </w:rPr>
+        <w:t>The project report showcases their in-depth understanding of DBMS concepts, including database design, normalization, SQL queries, and database administration. Their dedication, hard work, and commitment throughout the project duration are commendable.</w:t>
+      </w:r>
+    </w:p>
+    <w:p>
+      <w:pPr>
+        <w:spacing w:line="240" w:lineRule="auto"/>
+        <w:rPr>
+          <w:rFonts w:ascii="Segoe UI" w:eastAsia="Times New Roman" w:hAnsi="Segoe UI" w:cs="Segoe UI"/>
+          <w:kern w:val="0"/>
+          <w:sz w:val="23"/>
+          <w:szCs w:val="23"/>
+          <w:lang w:eastAsia="en-IN" w:bidi="ml-IN"/>
+          <w14:ligatures w14:val="none"/>
+        </w:rPr>
+      </w:pPr>
+      <w:r>
+        <w:rPr>
+          <w:rFonts w:ascii="Segoe UI" w:eastAsia="Times New Roman" w:hAnsi="Segoe UI" w:cs="Segoe UI"/>
+          <w:kern w:val="0"/>
+          <w:sz w:val="23"/>
+          <w:szCs w:val="23"/>
+          <w:lang w:eastAsia="en-IN" w:bidi="ml-IN"/>
+          <w14:ligatures w14:val="none"/>
+        </w:rPr>
+        <w:t>This certificate acknowledges their outstanding performance, technical competence, and contribution to the field of Database Management System.</w:t>
+      </w:r>
+    </w:p>
+    <w:p>
+      <w:pPr>
+        <w:spacing w:line="240" w:lineRule="auto"/>
+        <w:rPr>
+          <w:rFonts w:ascii="Segoe UI" w:eastAsia="Times New Roman" w:hAnsi="Segoe UI" w:cs="Segoe UI"/>
+          <w:kern w:val="0"/>
+          <w:sz w:val="23"/>
+          <w:szCs w:val="23"/>
+          <w:lang w:eastAsia="en-IN" w:bidi="ml-IN"/>
+          <w14:ligatures w14:val="none"/>
+        </w:rPr>
+      </w:pPr>
+    </w:p>
+    <w:p>
+      <w:pPr>
+        <w:spacing w:line="240" w:lineRule="auto"/>
+        <w:rPr>
+          <w:rFonts w:ascii="Segoe UI" w:eastAsia="Times New Roman" w:hAnsi="Segoe UI" w:cs="Segoe UI"/>
+          <w:kern w:val="0"/>
+          <w:sz w:val="23"/>
+          <w:szCs w:val="23"/>
+          <w:lang w:eastAsia="en-IN" w:bidi="ml-IN"/>
+          <w14:ligatures w14:val="none"/>
+        </w:rPr>
+      </w:pPr>
+      <w:r>
+        <w:rPr>
+          <w:rFonts w:ascii="Segoe UI" w:eastAsia="Times New Roman" w:hAnsi="Segoe UI" w:cs="Segoe UI"/>
+          <w:kern w:val="0"/>
+          <w:sz w:val="23"/>
+          <w:szCs w:val="23"/>
+          <w:lang w:eastAsia="en-IN" w:bidi="ml-IN"/>
+          <w14:ligatures w14:val="none"/>
+        </w:rPr>
+        <w:t>Congratulations on the successful completion of the group project!</w:t>
+      </w:r>
+    </w:p>
+    <w:p>
+      <w:pPr>
+        <w:spacing w:line="240" w:lineRule="auto"/>
+        <w:rPr>
+          <w:rFonts w:ascii="Segoe UI" w:eastAsia="Times New Roman" w:hAnsi="Segoe UI" w:cs="Segoe UI"/>
+          <w:kern w:val="0"/>
+          <w:sz w:val="23"/>
+          <w:szCs w:val="23"/>
+          <w:lang w:eastAsia="en-IN" w:bidi="ml-IN"/>
+          <w14:ligatures w14:val="none"/>
+        </w:rPr>
+      </w:pPr>
+    </w:p>
+    <w:p>
+      <w:pPr>
+        <w:spacing w:line="240" w:lineRule="auto"/>
+        <w:rPr>
+          <w:rFonts w:ascii="Segoe UI" w:eastAsia="Times New Roman" w:hAnsi="Segoe UI" w:cs="Segoe UI"/>
+          <w:kern w:val="0"/>
+          <w:sz w:val="23"/>
+          <w:szCs w:val="23"/>
+          <w:lang w:eastAsia="en-IN" w:bidi="ml-IN"/>
+          <w14:ligatures w14:val="none"/>
+        </w:rPr>
+      </w:pPr>
+      <w:r>
+        <w:rPr>
+          <w:rFonts w:ascii="Segoe UI" w:eastAsia="Times New Roman" w:hAnsi="Segoe UI" w:cs="Segoe UI"/>
+          <w:kern w:val="0"/>
+          <w:sz w:val="23"/>
+          <w:szCs w:val="23"/>
+          <w:lang w:eastAsia="en-IN" w:bidi="ml-IN"/>
+          <w14:ligatures w14:val="none"/>
+        </w:rPr>
+        <w:t>[Name of Instructor/Supervisor]</w:t>
+      </w:r>
+    </w:p>
+    <w:p>
+      <w:pPr>
+        <w:spacing w:line="240" w:lineRule="auto"/>
+        <w:rPr>
+          <w:rFonts w:ascii="Segoe UI" w:eastAsia="Times New Roman" w:hAnsi="Segoe UI" w:cs="Segoe UI"/>
+          <w:kern w:val="0"/>
+          <w:sz w:val="23"/>
+          <w:szCs w:val="23"/>
+          <w:lang w:eastAsia="en-IN" w:bidi="ml-IN"/>
+          <w14:ligatures w14:val="none"/>
+        </w:rPr>
+      </w:pPr>
+      <w:r>
+        <w:rPr>
+          <w:rFonts w:ascii="Segoe UI" w:eastAsia="Times New Roman" w:hAnsi="Segoe UI" w:cs="Segoe UI"/>
+          <w:kern w:val="0"/>
+          <w:sz w:val="23"/>
+          <w:szCs w:val="23"/>
+          <w:lang w:eastAsia="en-IN" w:bidi="ml-IN"/>
+          <w14:ligatures w14:val="none"/>
+        </w:rPr>
+        <w:t>[Designation]</w:t>
+      </w:r>
+    </w:p>
+    <w:p>
+      <w:pPr>
+        <w:spacing w:line="240" w:lineRule="auto"/>
+        <w:rPr>
+          <w:rFonts w:ascii="Segoe UI" w:eastAsia="Times New Roman" w:hAnsi="Segoe UI" w:cs="Segoe UI"/>
+          <w:kern w:val="0"/>
+          <w:sz w:val="23"/>
+          <w:szCs w:val="23"/>
+          <w:lang w:eastAsia="en-IN" w:bidi="ml-IN"/>
+          <w14:ligatures w14:val="none"/>
+        </w:rPr>
+      </w:pPr>
+      <w:r>
+        <w:rPr>
+          <w:rFonts w:ascii="Segoe UI" w:eastAsia="Times New Roman" w:hAnsi="Segoe UI" w:cs="Segoe UI"/>
+          <w:kern w:val="0"/>
+          <w:sz w:val="23"/>
+          <w:szCs w:val="23"/>
+          <w:lang w:eastAsia="en-IN" w:bidi="ml-IN"/>
+          <w14:ligatures w14:val="none"/>
+        </w:rPr>
+        <w:t>Information Technology</w:t>
+      </w:r>
+    </w:p>
+    <w:p>
+      <w:pPr>
+        <w:spacing w:line="240" w:lineRule="auto"/>
         <w:rPr>
           <w:noProof/>
         </w:rPr>
-        <w:drawing>
-          <wp:inline distT="0" distB="0" distL="0" distR="0" wp14:anchorId="35EB255F" wp14:editId="2DAED26D">
-            <wp:extent cx="6007100" cy="6908800"/>
-            <wp:effectExtent l="0" t="0" r="0" b="6350"/>
-            <wp:docPr id="1711267812" name="Picture 1" descr="project certificate format"/>
-            <wp:cNvGraphicFramePr>
-              <a:graphicFrameLocks xmlns:a="http://schemas.openxmlformats.org/drawingml/2006/main" noChangeAspect="1"/>
-            </wp:cNvGraphicFramePr>
-            <a:graphic xmlns:a="http://schemas.openxmlformats.org/drawingml/2006/main">
-              <a:graphicData uri="http://schemas.openxmlformats.org/drawingml/2006/picture">
-                <pic:pic xmlns:pic="http://schemas.openxmlformats.org/drawingml/2006/picture">
-                  <pic:nvPicPr>
-                    <pic:cNvPr id="0" name="Picture 1" descr="project certificate format"/>
-                    <pic:cNvPicPr>
-                      <a:picLocks noChangeAspect="1" noChangeArrowheads="1"/>
-                    </pic:cNvPicPr>
-                  </pic:nvPicPr>
-                  <pic:blipFill>
-                    <a:blip r:embed="rId4">
-                      <a:extLst>
-                        <a:ext uri="{28A0092B-C50C-407E-A947-70E740481C1C}">
-                          <a14:useLocalDpi xmlns:a14="http://schemas.microsoft.com/office/drawing/2010/main" val="0"/>
-                        </a:ext>
-                      </a:extLst>
-                    </a:blip>
-                    <a:srcRect/>
-                    <a:stretch>
-                      <a:fillRect/>
-                    </a:stretch>
-                  </pic:blipFill>
-                  <pic:spPr bwMode="auto">
-                    <a:xfrm>
-                      <a:off x="0" y="0"/>
-                      <a:ext cx="6007100" cy="6908800"/>
-                    </a:xfrm>
-                    <a:prstGeom prst="rect">
-                      <a:avLst/>
-                    </a:prstGeom>
-                    <a:noFill/>
-                    <a:ln>
-                      <a:noFill/>
-                    </a:ln>
-                  </pic:spPr>
-                </pic:pic>
-              </a:graphicData>
-            </a:graphic>
-          </wp:inline>
-        </w:drawing>
-      </w:r>
-    </w:p>
-    <w:p>
-      <w:pPr>
-        <w:rPr>
-          <w:sz w:val="24"/>
-          <w:szCs w:val="24"/>
-        </w:rPr>
-      </w:pPr>
-    </w:p>
-    <w:p>
-      <w:pPr>
-        <w:rPr>
-          <w:sz w:val="24"/>
-          <w:szCs w:val="24"/>
-        </w:rPr>
-      </w:pPr>
-    </w:p>
-    <w:p>
-      <w:pPr>
-        <w:rPr>
-          <w:sz w:val="24"/>
-          <w:szCs w:val="24"/>
-        </w:rPr>
-      </w:pPr>
-    </w:p>
-    <w:p>
-      <w:pPr>
-        <w:rPr>
-          <w:sz w:val="24"/>
-          <w:szCs w:val="24"/>
-        </w:rPr>
-      </w:pPr>
-    </w:p>
-    <w:p>
-      <w:pPr>
-        <w:rPr>
-          <w:sz w:val="24"/>
-          <w:szCs w:val="24"/>
-        </w:rPr>
-      </w:pPr>
-      <w:r>
-        <w:rPr>
-          <w:sz w:val="24"/>
-          <w:szCs w:val="24"/>
+      </w:pPr>
+      <w:r>
+        <w:rPr>
+          <w:rFonts w:ascii="Segoe UI" w:eastAsia="Times New Roman" w:hAnsi="Segoe UI" w:cs="Segoe UI"/>
+          <w:kern w:val="0"/>
+          <w:sz w:val="23"/>
+          <w:szCs w:val="23"/>
+          <w:lang w:eastAsia="en-IN" w:bidi="ml-IN"/>
+          <w14:ligatures w14:val="none"/>
+        </w:rPr>
+        <w:t>Government Engineering College, Barton Hill, Trivandrum</w:t>
+      </w:r>
+    </w:p>
+    <w:p>
+      <w:pPr>
+        <w:rPr>
+          <w:sz w:val="24"/>
+          <w:szCs w:val="24"/>
+        </w:rPr>
+      </w:pPr>
+    </w:p>
+    <w:p>
+      <w:pPr>
+        <w:rPr>
+          <w:sz w:val="24"/>
+          <w:szCs w:val="24"/>
+        </w:rPr>
+      </w:pPr>
+    </w:p>
+    <w:p>
+      <w:pPr>
+        <w:jc w:val="both"/>
+        <w:rPr>
+          <w:rFonts w:ascii="Bodoni MT" w:hAnsi="Bodoni MT"/>
+          <w:sz w:val="36"/>
+          <w:szCs w:val="36"/>
+        </w:rPr>
+      </w:pPr>
+      <w:r>
+        <w:rPr>
+          <w:rFonts w:ascii="Bodoni MT" w:hAnsi="Bodoni MT"/>
+          <w:sz w:val="36"/>
+          <w:szCs w:val="36"/>
         </w:rPr>
         <w:lastRenderedPageBreak/>
         <w:t>ABSTRACT</w:t>
@@ -214,37 +634,44 @@
     </w:p>
     <w:p>
       <w:pPr>
-        <w:rPr>
-          <w:sz w:val="24"/>
-          <w:szCs w:val="24"/>
-        </w:rPr>
-      </w:pPr>
-    </w:p>
-    <w:p>
-      <w:pPr>
-        <w:rPr>
-          <w:sz w:val="24"/>
-          <w:szCs w:val="24"/>
-        </w:rPr>
-      </w:pPr>
-      <w:r>
-        <w:rPr>
-          <w:sz w:val="24"/>
-          <w:szCs w:val="24"/>
+        <w:jc w:val="both"/>
+        <w:rPr>
+          <w:sz w:val="24"/>
+          <w:szCs w:val="24"/>
+        </w:rPr>
+      </w:pPr>
+    </w:p>
+    <w:p>
+      <w:pPr>
+        <w:jc w:val="center"/>
+        <w:rPr>
+          <w:rFonts w:ascii="Georgia Pro Light" w:hAnsi="Georgia Pro Light"/>
+          <w:sz w:val="40"/>
+          <w:szCs w:val="40"/>
+        </w:rPr>
+      </w:pPr>
+      <w:r>
+        <w:rPr>
+          <w:rFonts w:ascii="Georgia Pro Light" w:hAnsi="Georgia Pro Light"/>
+          <w:sz w:val="40"/>
+          <w:szCs w:val="40"/>
         </w:rPr>
         <w:t>Fitness Data Hub</w:t>
       </w:r>
     </w:p>
     <w:p>
       <w:pPr>
-        <w:rPr>
-          <w:sz w:val="24"/>
-          <w:szCs w:val="24"/>
-        </w:rPr>
-      </w:pPr>
-    </w:p>
-    <w:p>
-      <w:pPr>
+        <w:jc w:val="both"/>
+        <w:rPr>
+          <w:sz w:val="24"/>
+          <w:szCs w:val="24"/>
+        </w:rPr>
+      </w:pPr>
+    </w:p>
+    <w:p>
+      <w:pPr>
+        <w:spacing w:line="360" w:lineRule="auto"/>
+        <w:jc w:val="both"/>
         <w:rPr>
           <w:sz w:val="24"/>
           <w:szCs w:val="24"/>
@@ -260,6 +687,8 @@
     </w:p>
     <w:p>
       <w:pPr>
+        <w:spacing w:line="360" w:lineRule="auto"/>
+        <w:jc w:val="both"/>
         <w:rPr>
           <w:sz w:val="24"/>
           <w:szCs w:val="24"/>
@@ -272,14 +701,13 @@
         </w:rPr>
         <w:t>This gym database is a software which is helpful for both the gym authority and the members. In</w:t>
       </w:r>
-    </w:p>
-    <w:p>
-      <w:pPr>
-        <w:rPr>
-          <w:sz w:val="24"/>
-          <w:szCs w:val="24"/>
-        </w:rPr>
-      </w:pPr>
+      <w:r>
+        <w:rPr>
+          <w:sz w:val="24"/>
+          <w:szCs w:val="24"/>
+        </w:rPr>
+        <w:t xml:space="preserve"> </w:t>
+      </w:r>
       <w:r>
         <w:rPr>
           <w:sz w:val="24"/>
@@ -287,14 +715,13 @@
         </w:rPr>
         <w:t>the current system all the activities are done manually in register books. This database is time</w:t>
       </w:r>
-    </w:p>
-    <w:p>
-      <w:pPr>
-        <w:rPr>
-          <w:sz w:val="24"/>
-          <w:szCs w:val="24"/>
-        </w:rPr>
-      </w:pPr>
+      <w:r>
+        <w:rPr>
+          <w:sz w:val="24"/>
+          <w:szCs w:val="24"/>
+        </w:rPr>
+        <w:t xml:space="preserve"> </w:t>
+      </w:r>
       <w:r>
         <w:rPr>
           <w:sz w:val="24"/>
@@ -305,6 +732,9 @@
     </w:p>
     <w:p>
       <w:pPr>
+        <w:spacing w:line="360" w:lineRule="auto"/>
+        <w:ind w:firstLine="720"/>
+        <w:jc w:val="both"/>
         <w:rPr>
           <w:sz w:val="24"/>
           <w:szCs w:val="24"/>
@@ -317,14 +747,13 @@
         </w:rPr>
         <w:t>In the system we have relations, “Member” for controlling the details of the members in</w:t>
       </w:r>
-    </w:p>
-    <w:p>
-      <w:pPr>
-        <w:rPr>
-          <w:sz w:val="24"/>
-          <w:szCs w:val="24"/>
-        </w:rPr>
-      </w:pPr>
+      <w:r>
+        <w:rPr>
+          <w:sz w:val="24"/>
+          <w:szCs w:val="24"/>
+        </w:rPr>
+        <w:t xml:space="preserve"> </w:t>
+      </w:r>
       <w:r>
         <w:rPr>
           <w:sz w:val="24"/>
@@ -335,6 +764,8 @@
     </w:p>
     <w:p>
       <w:pPr>
+        <w:spacing w:line="360" w:lineRule="auto"/>
+        <w:jc w:val="both"/>
         <w:rPr>
           <w:sz w:val="24"/>
           <w:szCs w:val="24"/>
@@ -350,6 +781,8 @@
     </w:p>
     <w:p>
       <w:pPr>
+        <w:spacing w:line="360" w:lineRule="auto"/>
+        <w:jc w:val="both"/>
         <w:rPr>
           <w:sz w:val="24"/>
           <w:szCs w:val="24"/>
@@ -365,6 +798,8 @@
     </w:p>
     <w:p>
       <w:pPr>
+        <w:spacing w:line="360" w:lineRule="auto"/>
+        <w:jc w:val="both"/>
         <w:rPr>
           <w:sz w:val="24"/>
           <w:szCs w:val="24"/>
@@ -380,6 +815,8 @@
     </w:p>
     <w:p>
       <w:pPr>
+        <w:spacing w:line="360" w:lineRule="auto"/>
+        <w:jc w:val="both"/>
         <w:rPr>
           <w:sz w:val="24"/>
           <w:szCs w:val="24"/>
@@ -392,14 +829,13 @@
         </w:rPr>
         <w:t>relationships like “Log Book” and “Supplements”. Finally, a “Gym” entity for storing the details of</w:t>
       </w:r>
-    </w:p>
-    <w:p>
-      <w:pPr>
-        <w:rPr>
-          <w:sz w:val="24"/>
-          <w:szCs w:val="24"/>
-        </w:rPr>
-      </w:pPr>
+      <w:r>
+        <w:rPr>
+          <w:sz w:val="24"/>
+          <w:szCs w:val="24"/>
+        </w:rPr>
+        <w:t xml:space="preserve"> </w:t>
+      </w:r>
       <w:r>
         <w:rPr>
           <w:sz w:val="24"/>
@@ -407,14 +843,13 @@
         </w:rPr>
         <w:t>the gym. We can have multiple gym’s data but in the real-world each gym maintains their own</w:t>
       </w:r>
-    </w:p>
-    <w:p>
-      <w:pPr>
-        <w:rPr>
-          <w:sz w:val="24"/>
-          <w:szCs w:val="24"/>
-        </w:rPr>
-      </w:pPr>
+      <w:r>
+        <w:rPr>
+          <w:sz w:val="24"/>
+          <w:szCs w:val="24"/>
+        </w:rPr>
+        <w:t xml:space="preserve"> </w:t>
+      </w:r>
       <w:r>
         <w:rPr>
           <w:sz w:val="24"/>
@@ -510,68 +945,418 @@
           <w:szCs w:val="24"/>
         </w:rPr>
       </w:pPr>
-      <w:r>
-        <w:rPr>
-          <w:noProof/>
+    </w:p>
+    <w:p>
+      <w:pPr>
+        <w:jc w:val="center"/>
+        <w:rPr>
+          <w:rFonts w:ascii="Georgia Pro Light" w:eastAsia="Times New Roman" w:hAnsi="Georgia Pro Light" w:cs="Segoe UI"/>
+          <w:kern w:val="0"/>
+          <w:sz w:val="48"/>
+          <w:szCs w:val="48"/>
+          <w:lang w:eastAsia="en-IN" w:bidi="ml-IN"/>
+          <w14:ligatures w14:val="none"/>
+        </w:rPr>
+      </w:pPr>
+      <w:r>
+        <w:rPr>
+          <w:rFonts w:ascii="Georgia Pro Light" w:eastAsia="Times New Roman" w:hAnsi="Georgia Pro Light" w:cs="Segoe UI"/>
+          <w:kern w:val="0"/>
+          <w:sz w:val="48"/>
+          <w:szCs w:val="48"/>
+          <w:lang w:eastAsia="en-IN" w:bidi="ml-IN"/>
+          <w14:ligatures w14:val="none"/>
         </w:rPr>
         <w:lastRenderedPageBreak/>
-        <w:drawing>
-          <wp:inline distT="0" distB="0" distL="0" distR="0" wp14:anchorId="2CA560C3" wp14:editId="7BB80E21">
-            <wp:extent cx="5731510" cy="7416165"/>
-            <wp:effectExtent l="0" t="0" r="2540" b="0"/>
-            <wp:docPr id="1143991411" name="Picture 2" descr="Acknowledgement for Project Report Sample - iv ACKNOWLEDGEMENT I would like  to express my gratitude - Studocu"/>
-            <wp:cNvGraphicFramePr>
-              <a:graphicFrameLocks xmlns:a="http://schemas.openxmlformats.org/drawingml/2006/main" noChangeAspect="1"/>
-            </wp:cNvGraphicFramePr>
-            <a:graphic xmlns:a="http://schemas.openxmlformats.org/drawingml/2006/main">
-              <a:graphicData uri="http://schemas.openxmlformats.org/drawingml/2006/picture">
-                <pic:pic xmlns:pic="http://schemas.openxmlformats.org/drawingml/2006/picture">
-                  <pic:nvPicPr>
-                    <pic:cNvPr id="0" name="Picture 3" descr="Acknowledgement for Project Report Sample - iv ACKNOWLEDGEMENT I would like  to express my gratitude - Studocu"/>
-                    <pic:cNvPicPr>
-                      <a:picLocks noChangeAspect="1" noChangeArrowheads="1"/>
-                    </pic:cNvPicPr>
-                  </pic:nvPicPr>
-                  <pic:blipFill>
-                    <a:blip r:embed="rId5">
-                      <a:extLst>
-                        <a:ext uri="{28A0092B-C50C-407E-A947-70E740481C1C}">
-                          <a14:useLocalDpi xmlns:a14="http://schemas.microsoft.com/office/drawing/2010/main" val="0"/>
-                        </a:ext>
-                      </a:extLst>
-                    </a:blip>
-                    <a:srcRect/>
-                    <a:stretch>
-                      <a:fillRect/>
-                    </a:stretch>
-                  </pic:blipFill>
-                  <pic:spPr bwMode="auto">
-                    <a:xfrm>
-                      <a:off x="0" y="0"/>
-                      <a:ext cx="5731510" cy="7416165"/>
-                    </a:xfrm>
-                    <a:prstGeom prst="rect">
-                      <a:avLst/>
-                    </a:prstGeom>
-                    <a:noFill/>
-                    <a:ln>
-                      <a:noFill/>
-                    </a:ln>
-                  </pic:spPr>
-                </pic:pic>
-              </a:graphicData>
-            </a:graphic>
-          </wp:inline>
-        </w:drawing>
-      </w:r>
-    </w:p>
-    <w:p>
-      <w:pPr>
-        <w:rPr>
-          <w:sz w:val="24"/>
-          <w:szCs w:val="24"/>
-        </w:rPr>
-      </w:pPr>
+        <w:t>ACKNOWLEDGEMENT</w:t>
+      </w:r>
+    </w:p>
+    <w:p>
+      <w:pPr>
+        <w:rPr>
+          <w:rFonts w:ascii="Segoe UI" w:eastAsia="Times New Roman" w:hAnsi="Segoe UI" w:cs="Segoe UI"/>
+          <w:kern w:val="0"/>
+          <w:sz w:val="23"/>
+          <w:szCs w:val="23"/>
+          <w:lang w:eastAsia="en-IN" w:bidi="ml-IN"/>
+          <w14:ligatures w14:val="none"/>
+        </w:rPr>
+      </w:pPr>
+    </w:p>
+    <w:p>
+      <w:pPr>
+        <w:spacing w:line="276" w:lineRule="auto"/>
+        <w:rPr>
+          <w:rFonts w:ascii="Segoe UI" w:eastAsia="Times New Roman" w:hAnsi="Segoe UI" w:cs="Segoe UI"/>
+          <w:kern w:val="0"/>
+          <w:sz w:val="23"/>
+          <w:szCs w:val="23"/>
+          <w:lang w:eastAsia="en-IN" w:bidi="ml-IN"/>
+          <w14:ligatures w14:val="none"/>
+        </w:rPr>
+      </w:pPr>
+      <w:r>
+        <w:rPr>
+          <w:rFonts w:ascii="Segoe UI" w:eastAsia="Times New Roman" w:hAnsi="Segoe UI" w:cs="Segoe UI"/>
+          <w:kern w:val="0"/>
+          <w:sz w:val="23"/>
+          <w:szCs w:val="23"/>
+          <w:lang w:eastAsia="en-IN" w:bidi="ml-IN"/>
+          <w14:ligatures w14:val="none"/>
+        </w:rPr>
+        <w:t>We would like to express our sincere gratitude and appreciation to all those who have contributed to the successful completion of our group project on "Database Management System (DBMS)".</w:t>
+      </w:r>
+    </w:p>
+    <w:p>
+      <w:pPr>
+        <w:spacing w:line="276" w:lineRule="auto"/>
+        <w:rPr>
+          <w:rFonts w:ascii="Segoe UI" w:eastAsia="Times New Roman" w:hAnsi="Segoe UI" w:cs="Segoe UI"/>
+          <w:kern w:val="0"/>
+          <w:sz w:val="23"/>
+          <w:szCs w:val="23"/>
+          <w:lang w:eastAsia="en-IN" w:bidi="ml-IN"/>
+          <w14:ligatures w14:val="none"/>
+        </w:rPr>
+      </w:pPr>
+      <w:r>
+        <w:rPr>
+          <w:rFonts w:ascii="Segoe UI" w:eastAsia="Times New Roman" w:hAnsi="Segoe UI" w:cs="Segoe UI"/>
+          <w:kern w:val="0"/>
+          <w:sz w:val="23"/>
+          <w:szCs w:val="23"/>
+          <w:lang w:eastAsia="en-IN" w:bidi="ml-IN"/>
+          <w14:ligatures w14:val="none"/>
+        </w:rPr>
+        <w:t xml:space="preserve">First and foremost, we would like to thank [Name of Instructor/Supervisor], our project guide, for </w:t>
+      </w:r>
+      <w:r>
+        <w:rPr>
+          <w:rFonts w:ascii="Segoe UI" w:eastAsia="Times New Roman" w:hAnsi="Segoe UI" w:cs="Segoe UI"/>
+          <w:kern w:val="0"/>
+          <w:sz w:val="23"/>
+          <w:szCs w:val="23"/>
+          <w:lang w:eastAsia="en-IN" w:bidi="ml-IN"/>
+          <w14:ligatures w14:val="none"/>
+        </w:rPr>
+        <w:t>his</w:t>
+      </w:r>
+      <w:r>
+        <w:rPr>
+          <w:rFonts w:ascii="Segoe UI" w:eastAsia="Times New Roman" w:hAnsi="Segoe UI" w:cs="Segoe UI"/>
+          <w:kern w:val="0"/>
+          <w:sz w:val="23"/>
+          <w:szCs w:val="23"/>
+          <w:lang w:eastAsia="en-IN" w:bidi="ml-IN"/>
+          <w14:ligatures w14:val="none"/>
+        </w:rPr>
+        <w:t xml:space="preserve"> valuable guidance, support, and expertise throughout the project. </w:t>
+      </w:r>
+      <w:r>
+        <w:rPr>
+          <w:rFonts w:ascii="Segoe UI" w:eastAsia="Times New Roman" w:hAnsi="Segoe UI" w:cs="Segoe UI"/>
+          <w:kern w:val="0"/>
+          <w:sz w:val="23"/>
+          <w:szCs w:val="23"/>
+          <w:lang w:eastAsia="en-IN" w:bidi="ml-IN"/>
+          <w14:ligatures w14:val="none"/>
+        </w:rPr>
+        <w:t>His</w:t>
+      </w:r>
+      <w:r>
+        <w:rPr>
+          <w:rFonts w:ascii="Segoe UI" w:eastAsia="Times New Roman" w:hAnsi="Segoe UI" w:cs="Segoe UI"/>
+          <w:kern w:val="0"/>
+          <w:sz w:val="23"/>
+          <w:szCs w:val="23"/>
+          <w:lang w:eastAsia="en-IN" w:bidi="ml-IN"/>
+          <w14:ligatures w14:val="none"/>
+        </w:rPr>
+        <w:t xml:space="preserve"> insightful suggestions, timely feedback, and constant encouragement played a pivotal role in shaping our project and enhancing our understanding of DBMS concepts.</w:t>
+      </w:r>
+    </w:p>
+    <w:p>
+      <w:pPr>
+        <w:spacing w:line="276" w:lineRule="auto"/>
+        <w:rPr>
+          <w:rFonts w:ascii="Segoe UI" w:eastAsia="Times New Roman" w:hAnsi="Segoe UI" w:cs="Segoe UI"/>
+          <w:kern w:val="0"/>
+          <w:sz w:val="23"/>
+          <w:szCs w:val="23"/>
+          <w:lang w:eastAsia="en-IN" w:bidi="ml-IN"/>
+          <w14:ligatures w14:val="none"/>
+        </w:rPr>
+      </w:pPr>
+      <w:r>
+        <w:rPr>
+          <w:rFonts w:ascii="Segoe UI" w:eastAsia="Times New Roman" w:hAnsi="Segoe UI" w:cs="Segoe UI"/>
+          <w:kern w:val="0"/>
+          <w:sz w:val="23"/>
+          <w:szCs w:val="23"/>
+          <w:lang w:eastAsia="en-IN" w:bidi="ml-IN"/>
+          <w14:ligatures w14:val="none"/>
+        </w:rPr>
+        <w:t>We extend our heartfelt thanks to our fellow team members, Siva Nandu S</w:t>
+      </w:r>
+      <w:r>
+        <w:rPr>
+          <w:rFonts w:ascii="Segoe UI" w:eastAsia="Times New Roman" w:hAnsi="Segoe UI" w:cs="Segoe UI"/>
+          <w:kern w:val="0"/>
+          <w:sz w:val="23"/>
+          <w:szCs w:val="23"/>
+          <w:lang w:eastAsia="en-IN" w:bidi="ml-IN"/>
+          <w14:ligatures w14:val="none"/>
+        </w:rPr>
+        <w:t>, Vishnu V P</w:t>
+      </w:r>
+      <w:r>
+        <w:rPr>
+          <w:rFonts w:ascii="Segoe UI" w:eastAsia="Times New Roman" w:hAnsi="Segoe UI" w:cs="Segoe UI"/>
+          <w:kern w:val="0"/>
+          <w:sz w:val="23"/>
+          <w:szCs w:val="23"/>
+          <w:lang w:eastAsia="en-IN" w:bidi="ml-IN"/>
+          <w14:ligatures w14:val="none"/>
+        </w:rPr>
+        <w:t xml:space="preserve"> and Sidharth S, for their unwavering commitment, teamwork, and collaborative efforts in completing this project. Their dedication, hard work, and technical expertise were instrumental in overcoming challenges and achieving project objectives.</w:t>
+      </w:r>
+    </w:p>
+    <w:p>
+      <w:pPr>
+        <w:spacing w:line="276" w:lineRule="auto"/>
+        <w:rPr>
+          <w:rFonts w:ascii="Segoe UI" w:eastAsia="Times New Roman" w:hAnsi="Segoe UI" w:cs="Segoe UI"/>
+          <w:kern w:val="0"/>
+          <w:sz w:val="23"/>
+          <w:szCs w:val="23"/>
+          <w:lang w:eastAsia="en-IN" w:bidi="ml-IN"/>
+          <w14:ligatures w14:val="none"/>
+        </w:rPr>
+      </w:pPr>
+      <w:r>
+        <w:rPr>
+          <w:rFonts w:ascii="Segoe UI" w:eastAsia="Times New Roman" w:hAnsi="Segoe UI" w:cs="Segoe UI"/>
+          <w:kern w:val="0"/>
+          <w:sz w:val="23"/>
+          <w:szCs w:val="23"/>
+          <w:lang w:eastAsia="en-IN" w:bidi="ml-IN"/>
+          <w14:ligatures w14:val="none"/>
+        </w:rPr>
+        <w:t>We are grateful to our friends and classmates who provided assistance and valuable inputs during the development and testing phases of the project. Their feedback and constructive criticism helped us refine our work and improve the overall quality of the project.</w:t>
+      </w:r>
+    </w:p>
+    <w:p>
+      <w:pPr>
+        <w:spacing w:line="276" w:lineRule="auto"/>
+        <w:rPr>
+          <w:rFonts w:ascii="Segoe UI" w:eastAsia="Times New Roman" w:hAnsi="Segoe UI" w:cs="Segoe UI"/>
+          <w:kern w:val="0"/>
+          <w:sz w:val="23"/>
+          <w:szCs w:val="23"/>
+          <w:lang w:eastAsia="en-IN" w:bidi="ml-IN"/>
+          <w14:ligatures w14:val="none"/>
+        </w:rPr>
+      </w:pPr>
+      <w:r>
+        <w:rPr>
+          <w:rFonts w:ascii="Segoe UI" w:eastAsia="Times New Roman" w:hAnsi="Segoe UI" w:cs="Segoe UI"/>
+          <w:kern w:val="0"/>
+          <w:sz w:val="23"/>
+          <w:szCs w:val="23"/>
+          <w:lang w:eastAsia="en-IN" w:bidi="ml-IN"/>
+          <w14:ligatures w14:val="none"/>
+        </w:rPr>
+        <w:t xml:space="preserve">We would also like to express our gratitude to the staff and faculty members of the </w:t>
+      </w:r>
+      <w:r>
+        <w:rPr>
+          <w:rFonts w:ascii="Segoe UI" w:eastAsia="Times New Roman" w:hAnsi="Segoe UI" w:cs="Segoe UI"/>
+          <w:kern w:val="0"/>
+          <w:sz w:val="23"/>
+          <w:szCs w:val="23"/>
+          <w:lang w:eastAsia="en-IN" w:bidi="ml-IN"/>
+          <w14:ligatures w14:val="none"/>
+        </w:rPr>
+        <w:t>Information Technology</w:t>
+      </w:r>
+      <w:r>
+        <w:rPr>
+          <w:rFonts w:ascii="Segoe UI" w:eastAsia="Times New Roman" w:hAnsi="Segoe UI" w:cs="Segoe UI"/>
+          <w:kern w:val="0"/>
+          <w:sz w:val="23"/>
+          <w:szCs w:val="23"/>
+          <w:lang w:eastAsia="en-IN" w:bidi="ml-IN"/>
+          <w14:ligatures w14:val="none"/>
+        </w:rPr>
+        <w:t xml:space="preserve"> for providing us with the necessary resources, infrastructure, and academic support during the course of our project.</w:t>
+      </w:r>
+    </w:p>
+    <w:p>
+      <w:pPr>
+        <w:spacing w:line="276" w:lineRule="auto"/>
+        <w:rPr>
+          <w:rFonts w:ascii="Segoe UI" w:eastAsia="Times New Roman" w:hAnsi="Segoe UI" w:cs="Segoe UI"/>
+          <w:kern w:val="0"/>
+          <w:sz w:val="23"/>
+          <w:szCs w:val="23"/>
+          <w:lang w:eastAsia="en-IN" w:bidi="ml-IN"/>
+          <w14:ligatures w14:val="none"/>
+        </w:rPr>
+      </w:pPr>
+      <w:r>
+        <w:rPr>
+          <w:rFonts w:ascii="Segoe UI" w:eastAsia="Times New Roman" w:hAnsi="Segoe UI" w:cs="Segoe UI"/>
+          <w:kern w:val="0"/>
+          <w:sz w:val="23"/>
+          <w:szCs w:val="23"/>
+          <w:lang w:eastAsia="en-IN" w:bidi="ml-IN"/>
+          <w14:ligatures w14:val="none"/>
+        </w:rPr>
+        <w:t>Last but not least, we would like to thank our families for their unwavering support, understanding, and encouragement throughout our academic journey.</w:t>
+      </w:r>
+    </w:p>
+    <w:p>
+      <w:pPr>
+        <w:spacing w:line="276" w:lineRule="auto"/>
+        <w:rPr>
+          <w:rFonts w:ascii="Segoe UI" w:eastAsia="Times New Roman" w:hAnsi="Segoe UI" w:cs="Segoe UI"/>
+          <w:kern w:val="0"/>
+          <w:sz w:val="23"/>
+          <w:szCs w:val="23"/>
+          <w:lang w:eastAsia="en-IN" w:bidi="ml-IN"/>
+          <w14:ligatures w14:val="none"/>
+        </w:rPr>
+      </w:pPr>
+      <w:r>
+        <w:rPr>
+          <w:rFonts w:ascii="Segoe UI" w:eastAsia="Times New Roman" w:hAnsi="Segoe UI" w:cs="Segoe UI"/>
+          <w:kern w:val="0"/>
+          <w:sz w:val="23"/>
+          <w:szCs w:val="23"/>
+          <w:lang w:eastAsia="en-IN" w:bidi="ml-IN"/>
+          <w14:ligatures w14:val="none"/>
+        </w:rPr>
+        <w:t>We acknowledge that this project would not have been possible without the collective efforts, guidance, and support of all the individuals mentioned above.</w:t>
+      </w:r>
+    </w:p>
+    <w:p>
+      <w:pPr>
+        <w:spacing w:line="276" w:lineRule="auto"/>
+        <w:rPr>
+          <w:rFonts w:ascii="Segoe UI" w:eastAsia="Times New Roman" w:hAnsi="Segoe UI" w:cs="Segoe UI"/>
+          <w:kern w:val="0"/>
+          <w:sz w:val="23"/>
+          <w:szCs w:val="23"/>
+          <w:lang w:eastAsia="en-IN" w:bidi="ml-IN"/>
+          <w14:ligatures w14:val="none"/>
+        </w:rPr>
+      </w:pPr>
+      <w:r>
+        <w:rPr>
+          <w:rFonts w:ascii="Segoe UI" w:eastAsia="Times New Roman" w:hAnsi="Segoe UI" w:cs="Segoe UI"/>
+          <w:kern w:val="0"/>
+          <w:sz w:val="23"/>
+          <w:szCs w:val="23"/>
+          <w:lang w:eastAsia="en-IN" w:bidi="ml-IN"/>
+          <w14:ligatures w14:val="none"/>
+        </w:rPr>
+        <w:t>Thank you once again to everyone who contributed to our group project on DBMS. We are proud of our accomplishments and the knowledge gained during this experience.</w:t>
+      </w:r>
+    </w:p>
+    <w:p>
+      <w:pPr>
+        <w:spacing w:line="276" w:lineRule="auto"/>
+        <w:rPr>
+          <w:rFonts w:ascii="Segoe UI" w:eastAsia="Times New Roman" w:hAnsi="Segoe UI" w:cs="Segoe UI"/>
+          <w:kern w:val="0"/>
+          <w:sz w:val="23"/>
+          <w:szCs w:val="23"/>
+          <w:lang w:eastAsia="en-IN" w:bidi="ml-IN"/>
+          <w14:ligatures w14:val="none"/>
+        </w:rPr>
+      </w:pPr>
+      <w:r>
+        <w:rPr>
+          <w:rFonts w:ascii="Segoe UI" w:eastAsia="Times New Roman" w:hAnsi="Segoe UI" w:cs="Segoe UI"/>
+          <w:kern w:val="0"/>
+          <w:sz w:val="23"/>
+          <w:szCs w:val="23"/>
+          <w:lang w:eastAsia="en-IN" w:bidi="ml-IN"/>
+          <w14:ligatures w14:val="none"/>
+        </w:rPr>
+        <w:t>Sincerely,</w:t>
+      </w:r>
+    </w:p>
+    <w:p>
+      <w:pPr>
+        <w:spacing w:line="276" w:lineRule="auto"/>
+        <w:ind w:left="720"/>
+        <w:rPr>
+          <w:rFonts w:ascii="Segoe UI" w:eastAsia="Times New Roman" w:hAnsi="Segoe UI" w:cs="Segoe UI"/>
+          <w:kern w:val="0"/>
+          <w:sz w:val="23"/>
+          <w:szCs w:val="23"/>
+          <w:lang w:eastAsia="en-IN" w:bidi="ml-IN"/>
+          <w14:ligatures w14:val="none"/>
+        </w:rPr>
+      </w:pPr>
+      <w:r>
+        <w:rPr>
+          <w:rFonts w:ascii="Segoe UI" w:eastAsia="Times New Roman" w:hAnsi="Segoe UI" w:cs="Segoe UI"/>
+          <w:kern w:val="0"/>
+          <w:sz w:val="23"/>
+          <w:szCs w:val="23"/>
+          <w:lang w:eastAsia="en-IN" w:bidi="ml-IN"/>
+          <w14:ligatures w14:val="none"/>
+        </w:rPr>
+        <w:t>Siva Nandu S</w:t>
+      </w:r>
+    </w:p>
+    <w:p>
+      <w:pPr>
+        <w:spacing w:line="276" w:lineRule="auto"/>
+        <w:ind w:left="720"/>
+        <w:rPr>
+          <w:rFonts w:ascii="Segoe UI" w:eastAsia="Times New Roman" w:hAnsi="Segoe UI" w:cs="Segoe UI"/>
+          <w:kern w:val="0"/>
+          <w:sz w:val="23"/>
+          <w:szCs w:val="23"/>
+          <w:lang w:eastAsia="en-IN" w:bidi="ml-IN"/>
+          <w14:ligatures w14:val="none"/>
+        </w:rPr>
+      </w:pPr>
+      <w:r>
+        <w:rPr>
+          <w:rFonts w:ascii="Segoe UI" w:eastAsia="Times New Roman" w:hAnsi="Segoe UI" w:cs="Segoe UI"/>
+          <w:kern w:val="0"/>
+          <w:sz w:val="23"/>
+          <w:szCs w:val="23"/>
+          <w:lang w:eastAsia="en-IN" w:bidi="ml-IN"/>
+          <w14:ligatures w14:val="none"/>
+        </w:rPr>
+        <w:t>Vishnu V P</w:t>
+      </w:r>
+    </w:p>
+    <w:p>
+      <w:pPr>
+        <w:spacing w:line="276" w:lineRule="auto"/>
+        <w:ind w:left="720"/>
+        <w:rPr>
+          <w:sz w:val="24"/>
+          <w:szCs w:val="24"/>
+        </w:rPr>
+      </w:pPr>
+      <w:r>
+        <w:rPr>
+          <w:rFonts w:ascii="Segoe UI" w:eastAsia="Times New Roman" w:hAnsi="Segoe UI" w:cs="Segoe UI"/>
+          <w:kern w:val="0"/>
+          <w:sz w:val="23"/>
+          <w:szCs w:val="23"/>
+          <w:lang w:eastAsia="en-IN" w:bidi="ml-IN"/>
+          <w14:ligatures w14:val="none"/>
+        </w:rPr>
+        <w:t>Sidharth S</w:t>
+      </w:r>
     </w:p>
     <w:p>
       <w:pPr>
@@ -609,7 +1394,6 @@
           <w:sz w:val="96"/>
           <w:szCs w:val="96"/>
         </w:rPr>
-        <w:lastRenderedPageBreak/>
         <w:t>CONTENT</w:t>
       </w:r>
     </w:p>
@@ -681,7 +1465,6 @@
     <w:p/>
     <w:p>
       <w:r>
-        <w:lastRenderedPageBreak/>
         <w:t>Objective</w:t>
       </w:r>
     </w:p>
@@ -733,7 +1516,6 @@
           <w:sz w:val="20"/>
           <w:szCs w:val="20"/>
         </w:rPr>
-        <w:lastRenderedPageBreak/>
         <w:t>ER diagram</w:t>
       </w:r>
       <w:r>
@@ -747,358 +1529,59 @@
         <w:br/>
         <w:t xml:space="preserve">        </w:t>
       </w:r>
-    </w:p>
-    <w:p>
-      <w:pPr>
-        <w:rPr>
-          <w:rFonts w:ascii="Roboto" w:hAnsi="Roboto"/>
-          <w:color w:val="3C4043"/>
-          <w:spacing w:val="3"/>
-          <w:sz w:val="20"/>
-          <w:szCs w:val="20"/>
-        </w:rPr>
-      </w:pPr>
-    </w:p>
-    <w:p>
-      <w:pPr>
-        <w:rPr>
-          <w:rFonts w:ascii="Roboto" w:hAnsi="Roboto"/>
-          <w:color w:val="3C4043"/>
-          <w:spacing w:val="3"/>
-          <w:sz w:val="20"/>
-          <w:szCs w:val="20"/>
-        </w:rPr>
-      </w:pPr>
-    </w:p>
-    <w:p>
-      <w:pPr>
-        <w:rPr>
-          <w:rFonts w:ascii="Roboto" w:hAnsi="Roboto"/>
-          <w:color w:val="3C4043"/>
-          <w:spacing w:val="3"/>
-          <w:sz w:val="20"/>
-          <w:szCs w:val="20"/>
-        </w:rPr>
-      </w:pPr>
-    </w:p>
-    <w:p>
-      <w:pPr>
-        <w:rPr>
-          <w:rFonts w:ascii="Roboto" w:hAnsi="Roboto"/>
-          <w:color w:val="3C4043"/>
-          <w:spacing w:val="3"/>
-          <w:sz w:val="20"/>
-          <w:szCs w:val="20"/>
-        </w:rPr>
-      </w:pPr>
-    </w:p>
-    <w:p>
-      <w:pPr>
-        <w:rPr>
-          <w:rFonts w:ascii="Roboto" w:hAnsi="Roboto"/>
-          <w:color w:val="3C4043"/>
-          <w:spacing w:val="3"/>
-          <w:sz w:val="20"/>
-          <w:szCs w:val="20"/>
-        </w:rPr>
-      </w:pPr>
-    </w:p>
-    <w:p>
-      <w:pPr>
-        <w:rPr>
-          <w:rFonts w:ascii="Roboto" w:hAnsi="Roboto"/>
-          <w:color w:val="3C4043"/>
-          <w:spacing w:val="3"/>
-          <w:sz w:val="20"/>
-          <w:szCs w:val="20"/>
-        </w:rPr>
-      </w:pPr>
-    </w:p>
-    <w:p>
-      <w:pPr>
-        <w:rPr>
-          <w:rFonts w:ascii="Roboto" w:hAnsi="Roboto"/>
-          <w:color w:val="3C4043"/>
-          <w:spacing w:val="3"/>
-          <w:sz w:val="20"/>
-          <w:szCs w:val="20"/>
-        </w:rPr>
-      </w:pPr>
-    </w:p>
-    <w:p>
-      <w:pPr>
-        <w:rPr>
-          <w:rFonts w:ascii="Roboto" w:hAnsi="Roboto"/>
-          <w:color w:val="3C4043"/>
-          <w:spacing w:val="3"/>
-          <w:sz w:val="20"/>
-          <w:szCs w:val="20"/>
-        </w:rPr>
-      </w:pPr>
-    </w:p>
-    <w:p>
-      <w:pPr>
-        <w:rPr>
-          <w:rFonts w:ascii="Roboto" w:hAnsi="Roboto"/>
-          <w:color w:val="3C4043"/>
-          <w:spacing w:val="3"/>
-          <w:sz w:val="20"/>
-          <w:szCs w:val="20"/>
-        </w:rPr>
-      </w:pPr>
-    </w:p>
-    <w:p>
-      <w:pPr>
-        <w:rPr>
-          <w:rFonts w:ascii="Roboto" w:hAnsi="Roboto"/>
-          <w:color w:val="3C4043"/>
-          <w:spacing w:val="3"/>
-          <w:sz w:val="20"/>
-          <w:szCs w:val="20"/>
-        </w:rPr>
-      </w:pPr>
-    </w:p>
-    <w:p>
-      <w:pPr>
-        <w:rPr>
-          <w:rFonts w:ascii="Roboto" w:hAnsi="Roboto"/>
-          <w:color w:val="3C4043"/>
-          <w:spacing w:val="3"/>
-          <w:sz w:val="20"/>
-          <w:szCs w:val="20"/>
-        </w:rPr>
-      </w:pPr>
-    </w:p>
-    <w:p>
-      <w:pPr>
-        <w:rPr>
-          <w:rFonts w:ascii="Roboto" w:hAnsi="Roboto"/>
-          <w:color w:val="3C4043"/>
-          <w:spacing w:val="3"/>
-          <w:sz w:val="20"/>
-          <w:szCs w:val="20"/>
-        </w:rPr>
-      </w:pPr>
-    </w:p>
-    <w:p>
-      <w:pPr>
-        <w:rPr>
-          <w:rFonts w:ascii="Roboto" w:hAnsi="Roboto"/>
-          <w:color w:val="3C4043"/>
-          <w:spacing w:val="3"/>
-          <w:sz w:val="20"/>
-          <w:szCs w:val="20"/>
-        </w:rPr>
-      </w:pPr>
-    </w:p>
-    <w:p>
-      <w:pPr>
-        <w:rPr>
-          <w:rFonts w:ascii="Roboto" w:hAnsi="Roboto"/>
-          <w:color w:val="3C4043"/>
-          <w:spacing w:val="3"/>
-          <w:sz w:val="20"/>
-          <w:szCs w:val="20"/>
-        </w:rPr>
-      </w:pPr>
-    </w:p>
-    <w:p>
-      <w:pPr>
-        <w:rPr>
-          <w:rFonts w:ascii="Roboto" w:hAnsi="Roboto"/>
-          <w:color w:val="3C4043"/>
-          <w:spacing w:val="3"/>
-          <w:sz w:val="20"/>
-          <w:szCs w:val="20"/>
-        </w:rPr>
-      </w:pPr>
-    </w:p>
-    <w:p>
-      <w:pPr>
-        <w:rPr>
-          <w:rFonts w:ascii="Roboto" w:hAnsi="Roboto"/>
-          <w:color w:val="3C4043"/>
-          <w:spacing w:val="3"/>
-          <w:sz w:val="20"/>
-          <w:szCs w:val="20"/>
-        </w:rPr>
-      </w:pPr>
-    </w:p>
-    <w:p>
-      <w:pPr>
-        <w:rPr>
-          <w:rFonts w:ascii="Roboto" w:hAnsi="Roboto"/>
-          <w:color w:val="3C4043"/>
-          <w:spacing w:val="3"/>
-          <w:sz w:val="20"/>
-          <w:szCs w:val="20"/>
-        </w:rPr>
-      </w:pPr>
-    </w:p>
-    <w:p>
-      <w:pPr>
-        <w:rPr>
-          <w:rFonts w:ascii="Roboto" w:hAnsi="Roboto"/>
-          <w:color w:val="3C4043"/>
-          <w:spacing w:val="3"/>
-          <w:sz w:val="20"/>
-          <w:szCs w:val="20"/>
-        </w:rPr>
-      </w:pPr>
-    </w:p>
-    <w:p>
-      <w:pPr>
-        <w:rPr>
-          <w:rFonts w:ascii="Roboto" w:hAnsi="Roboto"/>
-          <w:color w:val="3C4043"/>
-          <w:spacing w:val="3"/>
-          <w:sz w:val="20"/>
-          <w:szCs w:val="20"/>
-        </w:rPr>
-      </w:pPr>
-    </w:p>
-    <w:p>
-      <w:pPr>
-        <w:rPr>
-          <w:rFonts w:ascii="Roboto" w:hAnsi="Roboto"/>
-          <w:color w:val="3C4043"/>
-          <w:spacing w:val="3"/>
-          <w:sz w:val="20"/>
-          <w:szCs w:val="20"/>
-        </w:rPr>
-      </w:pPr>
-    </w:p>
-    <w:p>
-      <w:pPr>
-        <w:rPr>
-          <w:rFonts w:ascii="Roboto" w:hAnsi="Roboto"/>
-          <w:color w:val="3C4043"/>
-          <w:spacing w:val="3"/>
-          <w:sz w:val="20"/>
-          <w:szCs w:val="20"/>
-        </w:rPr>
-      </w:pPr>
-    </w:p>
-    <w:p>
-      <w:pPr>
-        <w:rPr>
-          <w:rFonts w:ascii="Roboto" w:hAnsi="Roboto"/>
-          <w:color w:val="3C4043"/>
-          <w:spacing w:val="3"/>
-          <w:sz w:val="20"/>
-          <w:szCs w:val="20"/>
-        </w:rPr>
-      </w:pPr>
-    </w:p>
-    <w:p>
-      <w:pPr>
-        <w:rPr>
-          <w:rFonts w:ascii="Roboto" w:hAnsi="Roboto"/>
-          <w:color w:val="3C4043"/>
-          <w:spacing w:val="3"/>
-          <w:sz w:val="20"/>
-          <w:szCs w:val="20"/>
-        </w:rPr>
-      </w:pPr>
-    </w:p>
-    <w:p>
-      <w:pPr>
-        <w:rPr>
-          <w:rFonts w:ascii="Roboto" w:hAnsi="Roboto"/>
-          <w:color w:val="3C4043"/>
-          <w:spacing w:val="3"/>
-          <w:sz w:val="20"/>
-          <w:szCs w:val="20"/>
-        </w:rPr>
-      </w:pPr>
-    </w:p>
-    <w:p>
-      <w:pPr>
-        <w:rPr>
-          <w:rFonts w:ascii="Roboto" w:hAnsi="Roboto"/>
-          <w:color w:val="3C4043"/>
-          <w:spacing w:val="3"/>
-          <w:sz w:val="20"/>
-          <w:szCs w:val="20"/>
-        </w:rPr>
-      </w:pPr>
-    </w:p>
-    <w:p>
-      <w:pPr>
-        <w:rPr>
-          <w:rFonts w:ascii="Roboto" w:hAnsi="Roboto"/>
-          <w:color w:val="3C4043"/>
-          <w:spacing w:val="3"/>
-          <w:sz w:val="20"/>
-          <w:szCs w:val="20"/>
-        </w:rPr>
-      </w:pPr>
-    </w:p>
-    <w:p>
-      <w:pPr>
-        <w:rPr>
-          <w:rFonts w:ascii="Roboto" w:hAnsi="Roboto"/>
-          <w:color w:val="3C4043"/>
-          <w:spacing w:val="3"/>
-          <w:sz w:val="20"/>
-          <w:szCs w:val="20"/>
-        </w:rPr>
-      </w:pPr>
-    </w:p>
-    <w:p>
-      <w:pPr>
-        <w:rPr>
-          <w:rFonts w:ascii="Roboto" w:hAnsi="Roboto"/>
-          <w:color w:val="3C4043"/>
-          <w:spacing w:val="3"/>
-          <w:sz w:val="20"/>
-          <w:szCs w:val="20"/>
-        </w:rPr>
-      </w:pPr>
-    </w:p>
-    <w:p>
-      <w:pPr>
-        <w:rPr>
-          <w:rFonts w:ascii="Roboto" w:hAnsi="Roboto"/>
-          <w:color w:val="3C4043"/>
-          <w:spacing w:val="3"/>
-          <w:sz w:val="20"/>
-          <w:szCs w:val="20"/>
-        </w:rPr>
-      </w:pPr>
-    </w:p>
-    <w:p>
-      <w:pPr>
-        <w:rPr>
-          <w:rFonts w:ascii="Roboto" w:hAnsi="Roboto"/>
-          <w:color w:val="3C4043"/>
-          <w:spacing w:val="3"/>
-          <w:sz w:val="20"/>
-          <w:szCs w:val="20"/>
-        </w:rPr>
-      </w:pPr>
-    </w:p>
-    <w:p>
-      <w:pPr>
-        <w:rPr>
-          <w:rFonts w:ascii="Roboto" w:hAnsi="Roboto"/>
-          <w:color w:val="3C4043"/>
-          <w:spacing w:val="3"/>
-          <w:sz w:val="20"/>
-          <w:szCs w:val="20"/>
-        </w:rPr>
-      </w:pPr>
-    </w:p>
-    <w:p>
-      <w:pPr>
-        <w:rPr>
-          <w:rFonts w:ascii="Roboto" w:hAnsi="Roboto"/>
-          <w:color w:val="3C4043"/>
-          <w:spacing w:val="3"/>
-          <w:sz w:val="20"/>
-          <w:szCs w:val="20"/>
-        </w:rPr>
-      </w:pPr>
+      <w:r>
+        <w:rPr>
+          <w:noProof/>
+        </w:rPr>
+        <w:drawing>
+          <wp:inline distT="0" distB="0" distL="0" distR="0" wp14:anchorId="40C66FDD" wp14:editId="109567C4">
+            <wp:extent cx="8355440" cy="5210810"/>
+            <wp:effectExtent l="0" t="8890" r="0" b="0"/>
+            <wp:docPr id="1538523968" name="Picture 1"/>
+            <wp:cNvGraphicFramePr>
+              <a:graphicFrameLocks xmlns:a="http://schemas.openxmlformats.org/drawingml/2006/main" noChangeAspect="1"/>
+            </wp:cNvGraphicFramePr>
+            <a:graphic xmlns:a="http://schemas.openxmlformats.org/drawingml/2006/main">
+              <a:graphicData uri="http://schemas.openxmlformats.org/drawingml/2006/picture">
+                <pic:pic xmlns:pic="http://schemas.openxmlformats.org/drawingml/2006/picture">
+                  <pic:nvPicPr>
+                    <pic:cNvPr id="0" name="Picture 1"/>
+                    <pic:cNvPicPr>
+                      <a:picLocks noChangeAspect="1" noChangeArrowheads="1"/>
+                    </pic:cNvPicPr>
+                  </pic:nvPicPr>
+                  <pic:blipFill>
+                    <a:blip r:embed="rId5" cstate="print">
+                      <a:extLst>
+                        <a:ext uri="{28A0092B-C50C-407E-A947-70E740481C1C}">
+                          <a14:useLocalDpi xmlns:a14="http://schemas.microsoft.com/office/drawing/2010/main" val="0"/>
+                        </a:ext>
+                      </a:extLst>
+                    </a:blip>
+                    <a:srcRect/>
+                    <a:stretch>
+                      <a:fillRect/>
+                    </a:stretch>
+                  </pic:blipFill>
+                  <pic:spPr bwMode="auto">
+                    <a:xfrm rot="5400000">
+                      <a:off x="0" y="0"/>
+                      <a:ext cx="8366729" cy="5217850"/>
+                    </a:xfrm>
+                    <a:prstGeom prst="rect">
+                      <a:avLst/>
+                    </a:prstGeom>
+                    <a:noFill/>
+                    <a:ln>
+                      <a:noFill/>
+                    </a:ln>
+                  </pic:spPr>
+                </pic:pic>
+              </a:graphicData>
+            </a:graphic>
+          </wp:inline>
+        </w:drawing>
+      </w:r>
     </w:p>
     <w:p>
       <w:r>
@@ -1114,32 +1597,48 @@
       </w:r>
     </w:p>
     <w:p/>
-    <w:p/>
-    <w:p/>
-    <w:p/>
-    <w:p/>
-    <w:p/>
-    <w:p/>
-    <w:p/>
-    <w:p/>
-    <w:p/>
-    <w:p/>
-    <w:p/>
-    <w:p/>
-    <w:p/>
-    <w:p/>
-    <w:p/>
-    <w:p/>
-    <w:p/>
-    <w:p/>
-    <w:p/>
-    <w:p/>
-    <w:p/>
-    <w:p/>
-    <w:p/>
-    <w:p/>
-    <w:p/>
-    <w:p/>
+    <w:p>
+      <w:r>
+        <w:tab/>
+      </w:r>
+      <w:r>
+        <w:drawing>
+          <wp:inline distT="0" distB="0" distL="0" distR="0" wp14:anchorId="33A07321" wp14:editId="1DD1EAA2">
+            <wp:extent cx="5860793" cy="7099300"/>
+            <wp:effectExtent l="0" t="0" r="6985" b="6350"/>
+            <wp:docPr id="1181638219" name="Picture 1"/>
+            <wp:cNvGraphicFramePr>
+              <a:graphicFrameLocks xmlns:a="http://schemas.openxmlformats.org/drawingml/2006/main" noChangeAspect="1"/>
+            </wp:cNvGraphicFramePr>
+            <a:graphic xmlns:a="http://schemas.openxmlformats.org/drawingml/2006/main">
+              <a:graphicData uri="http://schemas.openxmlformats.org/drawingml/2006/picture">
+                <pic:pic xmlns:pic="http://schemas.openxmlformats.org/drawingml/2006/picture">
+                  <pic:nvPicPr>
+                    <pic:cNvPr id="1181638219" name=""/>
+                    <pic:cNvPicPr/>
+                  </pic:nvPicPr>
+                  <pic:blipFill>
+                    <a:blip r:embed="rId6"/>
+                    <a:stretch>
+                      <a:fillRect/>
+                    </a:stretch>
+                  </pic:blipFill>
+                  <pic:spPr>
+                    <a:xfrm>
+                      <a:off x="0" y="0"/>
+                      <a:ext cx="5876217" cy="7117983"/>
+                    </a:xfrm>
+                    <a:prstGeom prst="rect">
+                      <a:avLst/>
+                    </a:prstGeom>
+                  </pic:spPr>
+                </pic:pic>
+              </a:graphicData>
+            </a:graphic>
+          </wp:inline>
+        </w:drawing>
+      </w:r>
+    </w:p>
     <w:p/>
     <w:p/>
     <w:p/>
@@ -2286,6 +2785,163 @@
     </w:sectPr>
   </w:body>
 </w:document>
+</file>
+
+<file path=word/numbering.xml><?xml version="1.0" encoding="utf-8"?>
+<w:numbering xmlns:wpc="http://schemas.microsoft.com/office/word/2010/wordprocessingCanvas" xmlns:cx="http://schemas.microsoft.com/office/drawing/2014/chartex" xmlns:cx1="http://schemas.microsoft.com/office/drawing/2015/9/8/chartex" xmlns:cx2="http://schemas.microsoft.com/office/drawing/2015/10/21/chartex" xmlns:cx3="http://schemas.microsoft.com/office/drawing/2016/5/9/chartex" xmlns:cx4="http://schemas.microsoft.com/office/drawing/2016/5/10/chartex" xmlns:cx5="http://schemas.microsoft.com/office/drawing/2016/5/11/chartex" xmlns:cx6="http://schemas.microsoft.com/office/drawing/2016/5/12/chartex" xmlns:cx7="http://schemas.microsoft.com/office/drawing/2016/5/13/chartex" xmlns:cx8="http://schemas.microsoft.com/office/drawing/2016/5/14/chartex" xmlns:mc="http://schemas.openxmlformats.org/markup-compatibility/2006" xmlns:aink="http://schemas.microsoft.com/office/drawing/2016/ink" xmlns:am3d="http://schemas.microsoft.com/office/drawing/2017/model3d" xmlns:o="urn:schemas-microsoft-com:office:office" xmlns:oel="http://schemas.microsoft.com/office/2019/extlst" xmlns:r="http://schemas.openxmlformats.org/officeDocument/2006/relationships" xmlns:m="http://schemas.openxmlformats.org/officeDocument/2006/math" xmlns:v="urn:schemas-microsoft-com:vml" xmlns:wp14="http://schemas.microsoft.com/office/word/2010/wordprocessingDrawing" xmlns:wp="http://schemas.openxmlformats.org/drawingml/2006/wordprocessingDrawing" xmlns:w10="urn:schemas-microsoft-com:office:word" xmlns:w="http://schemas.openxmlformats.org/wordprocessingml/2006/main" xmlns:w14="http://schemas.microsoft.com/office/word/2010/wordml" xmlns:w15="http://schemas.microsoft.com/office/word/2012/wordml" xmlns:w16cex="http://schemas.microsoft.com/office/word/2018/wordml/cex" xmlns:w16cid="http://schemas.microsoft.com/office/word/2016/wordml/cid" xmlns:w16="http://schemas.microsoft.com/office/word/2018/wordml" xmlns:w16du="http://schemas.microsoft.com/office/word/2023/wordml/word16du" xmlns:w16sdtdh="http://schemas.microsoft.com/office/word/2020/wordml/sdtdatahash" xmlns:w16se="http://schemas.microsoft.com/office/word/2015/wordml/symex" xmlns:wpg="http://schemas.microsoft.com/office/word/2010/wordprocessingGroup" xmlns:wpi="http://schemas.microsoft.com/office/word/2010/wordprocessingInk" xmlns:wne="http://schemas.microsoft.com/office/word/2006/wordml" xmlns:wps="http://schemas.microsoft.com/office/word/2010/wordprocessingShape" mc:Ignorable="w14 w15 w16se w16cid w16 w16cex w16sdtdh wp14">
+  <w:abstractNum w:abstractNumId="0" w15:restartNumberingAfterBreak="0">
+    <w:nsid w:val="13514934"/>
+    <w:multiLevelType w:val="multilevel"/>
+    <w:tmpl w:val="48067B48"/>
+    <w:lvl w:ilvl="0">
+      <w:start w:val="1"/>
+      <w:numFmt w:val="bullet"/>
+      <w:lvlText w:val=""/>
+      <w:lvlJc w:val="left"/>
+      <w:pPr>
+        <w:tabs>
+          <w:tab w:val="num" w:pos="720"/>
+        </w:tabs>
+        <w:ind w:left="720" w:hanging="360"/>
+      </w:pPr>
+      <w:rPr>
+        <w:rFonts w:ascii="Symbol" w:hAnsi="Symbol" w:hint="default"/>
+        <w:sz w:val="20"/>
+      </w:rPr>
+    </w:lvl>
+    <w:lvl w:ilvl="1" w:tentative="1">
+      <w:start w:val="1"/>
+      <w:numFmt w:val="bullet"/>
+      <w:lvlText w:val=""/>
+      <w:lvlJc w:val="left"/>
+      <w:pPr>
+        <w:tabs>
+          <w:tab w:val="num" w:pos="1440"/>
+        </w:tabs>
+        <w:ind w:left="1440" w:hanging="360"/>
+      </w:pPr>
+      <w:rPr>
+        <w:rFonts w:ascii="Symbol" w:hAnsi="Symbol" w:hint="default"/>
+        <w:sz w:val="20"/>
+      </w:rPr>
+    </w:lvl>
+    <w:lvl w:ilvl="2" w:tentative="1">
+      <w:start w:val="1"/>
+      <w:numFmt w:val="bullet"/>
+      <w:lvlText w:val=""/>
+      <w:lvlJc w:val="left"/>
+      <w:pPr>
+        <w:tabs>
+          <w:tab w:val="num" w:pos="2160"/>
+        </w:tabs>
+        <w:ind w:left="2160" w:hanging="360"/>
+      </w:pPr>
+      <w:rPr>
+        <w:rFonts w:ascii="Symbol" w:hAnsi="Symbol" w:hint="default"/>
+        <w:sz w:val="20"/>
+      </w:rPr>
+    </w:lvl>
+    <w:lvl w:ilvl="3" w:tentative="1">
+      <w:start w:val="1"/>
+      <w:numFmt w:val="bullet"/>
+      <w:lvlText w:val=""/>
+      <w:lvlJc w:val="left"/>
+      <w:pPr>
+        <w:tabs>
+          <w:tab w:val="num" w:pos="2880"/>
+        </w:tabs>
+        <w:ind w:left="2880" w:hanging="360"/>
+      </w:pPr>
+      <w:rPr>
+        <w:rFonts w:ascii="Symbol" w:hAnsi="Symbol" w:hint="default"/>
+        <w:sz w:val="20"/>
+      </w:rPr>
+    </w:lvl>
+    <w:lvl w:ilvl="4" w:tentative="1">
+      <w:start w:val="1"/>
+      <w:numFmt w:val="bullet"/>
+      <w:lvlText w:val=""/>
+      <w:lvlJc w:val="left"/>
+      <w:pPr>
+        <w:tabs>
+          <w:tab w:val="num" w:pos="3600"/>
+        </w:tabs>
+        <w:ind w:left="3600" w:hanging="360"/>
+      </w:pPr>
+      <w:rPr>
+        <w:rFonts w:ascii="Symbol" w:hAnsi="Symbol" w:hint="default"/>
+        <w:sz w:val="20"/>
+      </w:rPr>
+    </w:lvl>
+    <w:lvl w:ilvl="5" w:tentative="1">
+      <w:start w:val="1"/>
+      <w:numFmt w:val="bullet"/>
+      <w:lvlText w:val=""/>
+      <w:lvlJc w:val="left"/>
+      <w:pPr>
+        <w:tabs>
+          <w:tab w:val="num" w:pos="4320"/>
+        </w:tabs>
+        <w:ind w:left="4320" w:hanging="360"/>
+      </w:pPr>
+      <w:rPr>
+        <w:rFonts w:ascii="Symbol" w:hAnsi="Symbol" w:hint="default"/>
+        <w:sz w:val="20"/>
+      </w:rPr>
+    </w:lvl>
+    <w:lvl w:ilvl="6" w:tentative="1">
+      <w:start w:val="1"/>
+      <w:numFmt w:val="bullet"/>
+      <w:lvlText w:val=""/>
+      <w:lvlJc w:val="left"/>
+      <w:pPr>
+        <w:tabs>
+          <w:tab w:val="num" w:pos="5040"/>
+        </w:tabs>
+        <w:ind w:left="5040" w:hanging="360"/>
+      </w:pPr>
+      <w:rPr>
+        <w:rFonts w:ascii="Symbol" w:hAnsi="Symbol" w:hint="default"/>
+        <w:sz w:val="20"/>
+      </w:rPr>
+    </w:lvl>
+    <w:lvl w:ilvl="7" w:tentative="1">
+      <w:start w:val="1"/>
+      <w:numFmt w:val="bullet"/>
+      <w:lvlText w:val=""/>
+      <w:lvlJc w:val="left"/>
+      <w:pPr>
+        <w:tabs>
+          <w:tab w:val="num" w:pos="5760"/>
+        </w:tabs>
+        <w:ind w:left="5760" w:hanging="360"/>
+      </w:pPr>
+      <w:rPr>
+        <w:rFonts w:ascii="Symbol" w:hAnsi="Symbol" w:hint="default"/>
+        <w:sz w:val="20"/>
+      </w:rPr>
+    </w:lvl>
+    <w:lvl w:ilvl="8" w:tentative="1">
+      <w:start w:val="1"/>
+      <w:numFmt w:val="bullet"/>
+      <w:lvlText w:val=""/>
+      <w:lvlJc w:val="left"/>
+      <w:pPr>
+        <w:tabs>
+          <w:tab w:val="num" w:pos="6480"/>
+        </w:tabs>
+        <w:ind w:left="6480" w:hanging="360"/>
+      </w:pPr>
+      <w:rPr>
+        <w:rFonts w:ascii="Symbol" w:hAnsi="Symbol" w:hint="default"/>
+        <w:sz w:val="20"/>
+      </w:rPr>
+    </w:lvl>
+  </w:abstractNum>
+  <w:num w:numId="1" w16cid:durableId="1677003611">
+    <w:abstractNumId w:val="0"/>
+  </w:num>
+</w:numbering>
 </file>
 
 <file path=word/styles.xml><?xml version="1.0" encoding="utf-8"?>
@@ -2716,6 +3372,25 @@
     <w:semiHidden/>
     <w:unhideWhenUsed/>
   </w:style>
+  <w:style w:type="paragraph" w:styleId="NormalWeb">
+    <w:name w:val="Normal (Web)"/>
+    <w:basedOn w:val="Normal"/>
+    <w:uiPriority w:val="99"/>
+    <w:semiHidden/>
+    <w:unhideWhenUsed/>
+    <w:rsid w:val="0040238F"/>
+    <w:pPr>
+      <w:spacing w:before="100" w:beforeAutospacing="1" w:after="100" w:afterAutospacing="1" w:line="240" w:lineRule="auto"/>
+    </w:pPr>
+    <w:rPr>
+      <w:rFonts w:ascii="Times New Roman" w:eastAsia="Times New Roman" w:hAnsi="Times New Roman" w:cs="Times New Roman"/>
+      <w:kern w:val="0"/>
+      <w:sz w:val="24"/>
+      <w:szCs w:val="24"/>
+      <w:lang w:eastAsia="en-IN" w:bidi="ml-IN"/>
+      <w14:ligatures w14:val="none"/>
+    </w:rPr>
+  </w:style>
 </w:styles>
 </file>
 

</xml_diff>